<commit_message>
update cost term list documentation
</commit_message>
<xml_diff>
--- a/documentation/Cost Terms.docx
+++ b/documentation/Cost Terms.docx
@@ -348,7 +348,6 @@
                 <w:spacing w:val="-2"/>
               </w:rPr>
             </w:pPr>
-            <w:proofErr w:type="spellStart"/>
             <w:r>
               <w:rPr>
                 <w:rFonts w:ascii="Consolas" w:hAnsi="Consolas" w:cs="Consolas"/>
@@ -358,7 +357,6 @@
               </w:rPr>
               <w:t>generalized_coordinate_tracking</w:t>
             </w:r>
-            <w:proofErr w:type="spellEnd"/>
           </w:p>
         </w:tc>
         <w:tc>
@@ -484,7 +482,6 @@
                 <w:spacing w:val="-2"/>
               </w:rPr>
             </w:pPr>
-            <w:proofErr w:type="spellStart"/>
             <w:r>
               <w:rPr>
                 <w:rFonts w:ascii="Consolas" w:hAnsi="Consolas" w:cs="Consolas"/>
@@ -494,7 +491,6 @@
               </w:rPr>
               <w:t>generalized_speed_tracking</w:t>
             </w:r>
-            <w:proofErr w:type="spellEnd"/>
           </w:p>
         </w:tc>
         <w:tc>
@@ -620,7 +616,6 @@
                 <w:spacing w:val="-2"/>
               </w:rPr>
             </w:pPr>
-            <w:proofErr w:type="spellStart"/>
             <w:r>
               <w:rPr>
                 <w:rFonts w:ascii="Consolas" w:hAnsi="Consolas" w:cs="Consolas"/>
@@ -630,7 +625,6 @@
               </w:rPr>
               <w:t>generalized_acceleration_tracking</w:t>
             </w:r>
-            <w:proofErr w:type="spellEnd"/>
           </w:p>
         </w:tc>
         <w:tc>
@@ -756,7 +750,6 @@
                 <w:spacing w:val="-2"/>
               </w:rPr>
             </w:pPr>
-            <w:proofErr w:type="spellStart"/>
             <w:r>
               <w:rPr>
                 <w:rFonts w:ascii="Consolas" w:hAnsi="Consolas" w:cs="Consolas"/>
@@ -766,7 +759,6 @@
               </w:rPr>
               <w:t>generalized_acceleration_minimization</w:t>
             </w:r>
-            <w:proofErr w:type="spellEnd"/>
           </w:p>
         </w:tc>
         <w:tc>
@@ -892,7 +884,6 @@
                 <w:spacing w:val="-2"/>
               </w:rPr>
             </w:pPr>
-            <w:proofErr w:type="spellStart"/>
             <w:r>
               <w:rPr>
                 <w:rFonts w:ascii="Consolas" w:hAnsi="Consolas" w:cs="Consolas"/>
@@ -902,7 +893,6 @@
               </w:rPr>
               <w:t>marker_position_tracking</w:t>
             </w:r>
-            <w:proofErr w:type="spellEnd"/>
           </w:p>
         </w:tc>
         <w:tc>
@@ -1028,7 +1018,6 @@
                 <w:spacing w:val="-2"/>
               </w:rPr>
             </w:pPr>
-            <w:proofErr w:type="spellStart"/>
             <w:r>
               <w:rPr>
                 <w:rFonts w:ascii="Consolas" w:hAnsi="Consolas" w:cs="Consolas"/>
@@ -1038,7 +1027,6 @@
               </w:rPr>
               <w:t>marker_velocity_tracking</w:t>
             </w:r>
-            <w:proofErr w:type="spellEnd"/>
           </w:p>
         </w:tc>
         <w:tc>
@@ -1164,7 +1152,6 @@
                 <w:spacing w:val="-2"/>
               </w:rPr>
             </w:pPr>
-            <w:proofErr w:type="spellStart"/>
             <w:r>
               <w:rPr>
                 <w:rFonts w:ascii="Consolas" w:hAnsi="Consolas" w:cs="Consolas"/>
@@ -1174,7 +1161,6 @@
               </w:rPr>
               <w:t>body_orientation_tracking</w:t>
             </w:r>
-            <w:proofErr w:type="spellEnd"/>
           </w:p>
         </w:tc>
         <w:tc>
@@ -1300,7 +1286,6 @@
                 <w:spacing w:val="-2"/>
               </w:rPr>
             </w:pPr>
-            <w:proofErr w:type="spellStart"/>
             <w:r>
               <w:rPr>
                 <w:rFonts w:ascii="Consolas" w:hAnsi="Consolas" w:cs="Consolas"/>
@@ -1310,7 +1295,6 @@
               </w:rPr>
               <w:t>body_orientation_minimization</w:t>
             </w:r>
-            <w:proofErr w:type="spellEnd"/>
           </w:p>
         </w:tc>
         <w:tc>
@@ -1427,7 +1411,6 @@
                 <w:spacing w:val="-2"/>
               </w:rPr>
             </w:pPr>
-            <w:proofErr w:type="spellStart"/>
             <w:r>
               <w:rPr>
                 <w:rFonts w:ascii="Consolas" w:hAnsi="Consolas" w:cs="Consolas"/>
@@ -1437,7 +1420,6 @@
               </w:rPr>
               <w:t>inverse_dynamics_load_tracking</w:t>
             </w:r>
-            <w:proofErr w:type="spellEnd"/>
           </w:p>
         </w:tc>
         <w:tc>
@@ -1554,7 +1536,6 @@
                 <w:spacing w:val="-2"/>
               </w:rPr>
             </w:pPr>
-            <w:proofErr w:type="spellStart"/>
             <w:r>
               <w:rPr>
                 <w:rFonts w:ascii="Consolas" w:hAnsi="Consolas" w:cs="Consolas"/>
@@ -1564,7 +1545,6 @@
               </w:rPr>
               <w:t>inverse_dynamics_load_minimization</w:t>
             </w:r>
-            <w:proofErr w:type="spellEnd"/>
           </w:p>
         </w:tc>
         <w:tc>
@@ -1681,7 +1661,6 @@
                 <w:spacing w:val="-2"/>
               </w:rPr>
             </w:pPr>
-            <w:proofErr w:type="spellStart"/>
             <w:r>
               <w:rPr>
                 <w:rFonts w:ascii="Consolas" w:hAnsi="Consolas" w:cs="Consolas"/>
@@ -1691,7 +1670,6 @@
               </w:rPr>
               <w:t>inverse_dynamics_slope_tracking</w:t>
             </w:r>
-            <w:proofErr w:type="spellEnd"/>
           </w:p>
         </w:tc>
         <w:tc>
@@ -1808,7 +1786,6 @@
                 <w:spacing w:val="-2"/>
               </w:rPr>
             </w:pPr>
-            <w:proofErr w:type="spellStart"/>
             <w:r>
               <w:rPr>
                 <w:rFonts w:ascii="Consolas" w:hAnsi="Consolas" w:cs="Consolas"/>
@@ -1818,7 +1795,6 @@
               </w:rPr>
               <w:t>external_force_tracking</w:t>
             </w:r>
-            <w:proofErr w:type="spellEnd"/>
           </w:p>
         </w:tc>
         <w:tc>
@@ -1935,7 +1911,6 @@
                 <w:spacing w:val="-2"/>
               </w:rPr>
             </w:pPr>
-            <w:proofErr w:type="spellStart"/>
             <w:r>
               <w:rPr>
                 <w:rFonts w:ascii="Consolas" w:hAnsi="Consolas" w:cs="Consolas"/>
@@ -1945,7 +1920,6 @@
               </w:rPr>
               <w:t>external_moment_tracking</w:t>
             </w:r>
-            <w:proofErr w:type="spellEnd"/>
           </w:p>
         </w:tc>
         <w:tc>
@@ -2062,7 +2036,6 @@
                 <w:spacing w:val="-2"/>
               </w:rPr>
             </w:pPr>
-            <w:proofErr w:type="spellStart"/>
             <w:r>
               <w:rPr>
                 <w:rFonts w:ascii="Consolas" w:hAnsi="Consolas" w:cs="Consolas"/>
@@ -2072,7 +2045,6 @@
               </w:rPr>
               <w:t>center_of_presssure_tracking</w:t>
             </w:r>
-            <w:proofErr w:type="spellEnd"/>
           </w:p>
         </w:tc>
         <w:tc>
@@ -2091,7 +2063,6 @@
                 <w:spacing w:val="-2"/>
               </w:rPr>
             </w:pPr>
-            <w:proofErr w:type="spellStart"/>
             <w:r>
               <w:rPr>
                 <w:b w:val="0"/>
@@ -2100,7 +2071,6 @@
               </w:rPr>
               <w:t>hindfoot_body</w:t>
             </w:r>
-            <w:proofErr w:type="spellEnd"/>
           </w:p>
         </w:tc>
         <w:tc>
@@ -2191,7 +2161,6 @@
                 <w:spacing w:val="-2"/>
               </w:rPr>
             </w:pPr>
-            <w:proofErr w:type="spellStart"/>
             <w:r>
               <w:rPr>
                 <w:rFonts w:ascii="Consolas" w:hAnsi="Consolas" w:cs="Consolas"/>
@@ -2201,7 +2170,6 @@
               </w:rPr>
               <w:t>muscle_activation_tracking</w:t>
             </w:r>
-            <w:proofErr w:type="spellEnd"/>
           </w:p>
         </w:tc>
         <w:tc>
@@ -2318,7 +2286,6 @@
                 <w:spacing w:val="-2"/>
               </w:rPr>
             </w:pPr>
-            <w:proofErr w:type="spellStart"/>
             <w:r>
               <w:rPr>
                 <w:rFonts w:ascii="Consolas" w:hAnsi="Consolas" w:cs="Consolas"/>
@@ -2328,7 +2295,6 @@
               </w:rPr>
               <w:t>muscle_activation_minimization</w:t>
             </w:r>
-            <w:proofErr w:type="spellEnd"/>
           </w:p>
         </w:tc>
         <w:tc>
@@ -2445,7 +2411,6 @@
                 <w:spacing w:val="-2"/>
               </w:rPr>
             </w:pPr>
-            <w:proofErr w:type="spellStart"/>
             <w:r>
               <w:rPr>
                 <w:rFonts w:ascii="Consolas" w:hAnsi="Consolas" w:cs="Consolas"/>
@@ -2473,7 +2438,6 @@
               </w:rPr>
               <w:t>_tracking</w:t>
             </w:r>
-            <w:proofErr w:type="spellEnd"/>
           </w:p>
         </w:tc>
         <w:tc>
@@ -2590,17 +2554,15 @@
                 <w:spacing w:val="-2"/>
               </w:rPr>
             </w:pPr>
-            <w:proofErr w:type="spellStart"/>
-            <w:r>
-              <w:rPr>
-                <w:rFonts w:ascii="Consolas" w:hAnsi="Consolas" w:cs="Consolas"/>
-                <w:b w:val="0"/>
-                <w:bCs w:val="0"/>
-                <w:spacing w:val="-2"/>
-              </w:rPr>
-              <w:t>controller_tracking</w:t>
-            </w:r>
-            <w:proofErr w:type="spellEnd"/>
+            <w:r>
+              <w:rPr>
+                <w:rFonts w:ascii="Consolas" w:hAnsi="Consolas" w:cs="Consolas"/>
+                <w:b w:val="0"/>
+                <w:bCs w:val="0"/>
+                <w:spacing w:val="-2"/>
+              </w:rPr>
+              <w:t>synergy_vector_symmetry</w:t>
+            </w:r>
           </w:p>
         </w:tc>
         <w:tc>
@@ -2625,61 +2587,52 @@
                 <w:bCs w:val="0"/>
                 <w:spacing w:val="-2"/>
               </w:rPr>
-              <w:t>controller</w:t>
-            </w:r>
-          </w:p>
-        </w:tc>
-        <w:tc>
-          <w:tcPr>
-            <w:tcW w:w="1440" w:type="dxa"/>
-          </w:tcPr>
-          <w:p>
-            <w:pPr>
-              <w:pStyle w:val="Heading1"/>
-              <w:spacing w:before="69"/>
-              <w:ind w:left="0" w:right="0"/>
-              <w:rPr>
-                <w:rFonts w:ascii="Wingdings" w:hAnsi="Wingdings"/>
-                <w:b w:val="0"/>
-                <w:bCs w:val="0"/>
-                <w:spacing w:val="-10"/>
-              </w:rPr>
-            </w:pPr>
-            <w:r>
-              <w:rPr>
-                <w:rFonts w:ascii="Wingdings" w:hAnsi="Wingdings"/>
-                <w:b w:val="0"/>
-                <w:bCs w:val="0"/>
-                <w:spacing w:val="-10"/>
-              </w:rPr>
-              <w:t>ü</w:t>
-            </w:r>
-          </w:p>
-        </w:tc>
-        <w:tc>
-          <w:tcPr>
-            <w:tcW w:w="1440" w:type="dxa"/>
-          </w:tcPr>
-          <w:p>
-            <w:pPr>
-              <w:pStyle w:val="Heading1"/>
-              <w:spacing w:before="69"/>
-              <w:ind w:left="0" w:right="0"/>
-              <w:rPr>
-                <w:b w:val="0"/>
-                <w:bCs w:val="0"/>
-                <w:spacing w:val="-2"/>
-              </w:rPr>
-            </w:pPr>
-            <w:r>
-              <w:rPr>
-                <w:rFonts w:ascii="Wingdings" w:hAnsi="Wingdings"/>
-                <w:b w:val="0"/>
-                <w:bCs w:val="0"/>
-                <w:spacing w:val="-10"/>
-              </w:rPr>
-              <w:t>ü</w:t>
-            </w:r>
+              <w:t>synergies</w:t>
+            </w:r>
+          </w:p>
+        </w:tc>
+        <w:tc>
+          <w:tcPr>
+            <w:tcW w:w="1440" w:type="dxa"/>
+          </w:tcPr>
+          <w:p>
+            <w:pPr>
+              <w:pStyle w:val="Heading1"/>
+              <w:spacing w:before="69"/>
+              <w:ind w:left="0" w:right="0"/>
+              <w:rPr>
+                <w:rFonts w:ascii="Wingdings" w:hAnsi="Wingdings"/>
+                <w:b w:val="0"/>
+                <w:bCs w:val="0"/>
+                <w:spacing w:val="-10"/>
+              </w:rPr>
+            </w:pPr>
+            <w:r>
+              <w:rPr>
+                <w:rFonts w:ascii="Wingdings" w:hAnsi="Wingdings"/>
+                <w:b w:val="0"/>
+                <w:bCs w:val="0"/>
+                <w:spacing w:val="-10"/>
+              </w:rPr>
+              <w:t>ü</w:t>
+            </w:r>
+          </w:p>
+        </w:tc>
+        <w:tc>
+          <w:tcPr>
+            <w:tcW w:w="1440" w:type="dxa"/>
+          </w:tcPr>
+          <w:p>
+            <w:pPr>
+              <w:pStyle w:val="Heading1"/>
+              <w:spacing w:before="69"/>
+              <w:ind w:left="0" w:right="0"/>
+              <w:rPr>
+                <w:b w:val="0"/>
+                <w:bCs w:val="0"/>
+                <w:spacing w:val="-2"/>
+              </w:rPr>
+            </w:pPr>
           </w:p>
         </w:tc>
         <w:tc>
@@ -2728,17 +2681,15 @@
                 <w:spacing w:val="-2"/>
               </w:rPr>
             </w:pPr>
-            <w:proofErr w:type="spellStart"/>
-            <w:r>
-              <w:rPr>
-                <w:rFonts w:ascii="Consolas" w:hAnsi="Consolas" w:cs="Consolas"/>
-                <w:b w:val="0"/>
-                <w:bCs w:val="0"/>
-                <w:spacing w:val="-2"/>
-              </w:rPr>
-              <w:t>controller_minimization</w:t>
-            </w:r>
-            <w:proofErr w:type="spellEnd"/>
+            <w:r>
+              <w:rPr>
+                <w:rFonts w:ascii="Consolas" w:hAnsi="Consolas" w:cs="Consolas"/>
+                <w:b w:val="0"/>
+                <w:bCs w:val="0"/>
+                <w:spacing w:val="-2"/>
+              </w:rPr>
+              <w:t>controller_tracking</w:t>
+            </w:r>
           </w:p>
         </w:tc>
         <w:tc>
@@ -2804,12 +2755,20 @@
               <w:spacing w:before="69"/>
               <w:ind w:left="0" w:right="0"/>
               <w:rPr>
-                <w:rFonts w:ascii="Wingdings" w:hAnsi="Wingdings"/>
-                <w:b w:val="0"/>
-                <w:bCs w:val="0"/>
-                <w:spacing w:val="-10"/>
-              </w:rPr>
-            </w:pPr>
+                <w:b w:val="0"/>
+                <w:bCs w:val="0"/>
+                <w:spacing w:val="-2"/>
+              </w:rPr>
+            </w:pPr>
+            <w:r>
+              <w:rPr>
+                <w:rFonts w:ascii="Wingdings" w:hAnsi="Wingdings"/>
+                <w:b w:val="0"/>
+                <w:bCs w:val="0"/>
+                <w:spacing w:val="-10"/>
+              </w:rPr>
+              <w:t>ü</w:t>
+            </w:r>
           </w:p>
         </w:tc>
         <w:tc>
@@ -2858,17 +2817,15 @@
                 <w:spacing w:val="-2"/>
               </w:rPr>
             </w:pPr>
-            <w:proofErr w:type="spellStart"/>
-            <w:r>
-              <w:rPr>
-                <w:rFonts w:ascii="Consolas" w:hAnsi="Consolas" w:cs="Consolas"/>
-                <w:b w:val="0"/>
-                <w:bCs w:val="0"/>
-                <w:spacing w:val="-2"/>
-              </w:rPr>
-              <w:t>controller_slope_minimization</w:t>
-            </w:r>
-            <w:proofErr w:type="spellEnd"/>
+            <w:r>
+              <w:rPr>
+                <w:rFonts w:ascii="Consolas" w:hAnsi="Consolas" w:cs="Consolas"/>
+                <w:b w:val="0"/>
+                <w:bCs w:val="0"/>
+                <w:spacing w:val="-2"/>
+              </w:rPr>
+              <w:t>controller_minimization</w:t>
+            </w:r>
           </w:p>
         </w:tc>
         <w:tc>
@@ -2907,52 +2864,55 @@
               <w:spacing w:before="69"/>
               <w:ind w:left="0" w:right="0"/>
               <w:rPr>
-                <w:b w:val="0"/>
-                <w:bCs w:val="0"/>
-                <w:spacing w:val="-2"/>
-              </w:rPr>
-            </w:pPr>
-            <w:r>
-              <w:rPr>
-                <w:rFonts w:ascii="Wingdings" w:hAnsi="Wingdings"/>
-                <w:b w:val="0"/>
-                <w:bCs w:val="0"/>
-                <w:spacing w:val="-10"/>
-              </w:rPr>
-              <w:t>ü</w:t>
-            </w:r>
-          </w:p>
-        </w:tc>
-        <w:tc>
-          <w:tcPr>
-            <w:tcW w:w="1440" w:type="dxa"/>
-          </w:tcPr>
-          <w:p>
-            <w:pPr>
-              <w:pStyle w:val="Heading1"/>
-              <w:spacing w:before="69"/>
-              <w:ind w:left="0" w:right="0"/>
-              <w:rPr>
-                <w:b w:val="0"/>
-                <w:bCs w:val="0"/>
-                <w:spacing w:val="-2"/>
-              </w:rPr>
-            </w:pPr>
-          </w:p>
-        </w:tc>
-        <w:tc>
-          <w:tcPr>
-            <w:tcW w:w="1440" w:type="dxa"/>
-          </w:tcPr>
-          <w:p>
-            <w:pPr>
-              <w:pStyle w:val="Heading1"/>
-              <w:spacing w:before="69"/>
-              <w:ind w:left="0" w:right="0"/>
-              <w:rPr>
-                <w:b w:val="0"/>
-                <w:bCs w:val="0"/>
-                <w:spacing w:val="-2"/>
+                <w:rFonts w:ascii="Wingdings" w:hAnsi="Wingdings"/>
+                <w:b w:val="0"/>
+                <w:bCs w:val="0"/>
+                <w:spacing w:val="-10"/>
+              </w:rPr>
+            </w:pPr>
+            <w:r>
+              <w:rPr>
+                <w:rFonts w:ascii="Wingdings" w:hAnsi="Wingdings"/>
+                <w:b w:val="0"/>
+                <w:bCs w:val="0"/>
+                <w:spacing w:val="-10"/>
+              </w:rPr>
+              <w:t>ü</w:t>
+            </w:r>
+          </w:p>
+        </w:tc>
+        <w:tc>
+          <w:tcPr>
+            <w:tcW w:w="1440" w:type="dxa"/>
+          </w:tcPr>
+          <w:p>
+            <w:pPr>
+              <w:pStyle w:val="Heading1"/>
+              <w:spacing w:before="69"/>
+              <w:ind w:left="0" w:right="0"/>
+              <w:rPr>
+                <w:rFonts w:ascii="Wingdings" w:hAnsi="Wingdings"/>
+                <w:b w:val="0"/>
+                <w:bCs w:val="0"/>
+                <w:spacing w:val="-10"/>
+              </w:rPr>
+            </w:pPr>
+          </w:p>
+        </w:tc>
+        <w:tc>
+          <w:tcPr>
+            <w:tcW w:w="1440" w:type="dxa"/>
+          </w:tcPr>
+          <w:p>
+            <w:pPr>
+              <w:pStyle w:val="Heading1"/>
+              <w:spacing w:before="69"/>
+              <w:ind w:left="0" w:right="0"/>
+              <w:rPr>
+                <w:rFonts w:ascii="Wingdings" w:hAnsi="Wingdings"/>
+                <w:b w:val="0"/>
+                <w:bCs w:val="0"/>
+                <w:spacing w:val="-10"/>
               </w:rPr>
             </w:pPr>
             <w:r>
@@ -2985,17 +2945,15 @@
                 <w:spacing w:val="-2"/>
               </w:rPr>
             </w:pPr>
-            <w:proofErr w:type="spellStart"/>
-            <w:r>
-              <w:rPr>
-                <w:rFonts w:ascii="Consolas" w:hAnsi="Consolas" w:cs="Consolas"/>
-                <w:b w:val="0"/>
-                <w:bCs w:val="0"/>
-                <w:spacing w:val="-2"/>
-              </w:rPr>
-              <w:t>controller_shape_tracking</w:t>
-            </w:r>
-            <w:proofErr w:type="spellEnd"/>
+            <w:r>
+              <w:rPr>
+                <w:rFonts w:ascii="Consolas" w:hAnsi="Consolas" w:cs="Consolas"/>
+                <w:b w:val="0"/>
+                <w:bCs w:val="0"/>
+                <w:spacing w:val="-2"/>
+              </w:rPr>
+              <w:t>controller_slope_minimization</w:t>
+            </w:r>
           </w:p>
         </w:tc>
         <w:tc>
@@ -3039,6 +2997,15 @@
                 <w:spacing w:val="-2"/>
               </w:rPr>
             </w:pPr>
+            <w:r>
+              <w:rPr>
+                <w:rFonts w:ascii="Wingdings" w:hAnsi="Wingdings"/>
+                <w:b w:val="0"/>
+                <w:bCs w:val="0"/>
+                <w:spacing w:val="-10"/>
+              </w:rPr>
+              <w:t>ü</w:t>
+            </w:r>
           </w:p>
         </w:tc>
         <w:tc>
@@ -3103,17 +3070,15 @@
                 <w:spacing w:val="-2"/>
               </w:rPr>
             </w:pPr>
-            <w:proofErr w:type="spellStart"/>
-            <w:r>
-              <w:rPr>
-                <w:rFonts w:ascii="Consolas" w:hAnsi="Consolas" w:cs="Consolas"/>
-                <w:b w:val="0"/>
-                <w:bCs w:val="0"/>
-                <w:spacing w:val="-2"/>
-              </w:rPr>
-              <w:t>joint_energy_generation_goal</w:t>
-            </w:r>
-            <w:proofErr w:type="spellEnd"/>
+            <w:r>
+              <w:rPr>
+                <w:rFonts w:ascii="Consolas" w:hAnsi="Consolas" w:cs="Consolas"/>
+                <w:b w:val="0"/>
+                <w:bCs w:val="0"/>
+                <w:spacing w:val="-2"/>
+              </w:rPr>
+              <w:t>controller_shape_tracking</w:t>
+            </w:r>
           </w:p>
         </w:tc>
         <w:tc>
@@ -3138,7 +3103,7 @@
                 <w:bCs w:val="0"/>
                 <w:spacing w:val="-2"/>
               </w:rPr>
-              <w:t>coordinate</w:t>
+              <w:t>controller</w:t>
             </w:r>
           </w:p>
         </w:tc>
@@ -3221,17 +3186,15 @@
                 <w:spacing w:val="-2"/>
               </w:rPr>
             </w:pPr>
-            <w:proofErr w:type="spellStart"/>
-            <w:r>
-              <w:rPr>
-                <w:rFonts w:ascii="Consolas" w:hAnsi="Consolas" w:cs="Consolas"/>
-                <w:b w:val="0"/>
-                <w:bCs w:val="0"/>
-                <w:spacing w:val="-2"/>
-              </w:rPr>
-              <w:t>joint_energy_absorption_goal</w:t>
-            </w:r>
-            <w:proofErr w:type="spellEnd"/>
+            <w:r>
+              <w:rPr>
+                <w:rFonts w:ascii="Consolas" w:hAnsi="Consolas" w:cs="Consolas"/>
+                <w:b w:val="0"/>
+                <w:bCs w:val="0"/>
+                <w:spacing w:val="-2"/>
+              </w:rPr>
+              <w:t>joint_energy_generation_goal</w:t>
+            </w:r>
           </w:p>
         </w:tc>
         <w:tc>
@@ -3339,17 +3302,15 @@
                 <w:spacing w:val="-2"/>
               </w:rPr>
             </w:pPr>
-            <w:proofErr w:type="spellStart"/>
-            <w:r>
-              <w:rPr>
-                <w:rFonts w:ascii="Consolas" w:hAnsi="Consolas" w:cs="Consolas"/>
-                <w:b w:val="0"/>
-                <w:bCs w:val="0"/>
-                <w:spacing w:val="-2"/>
-              </w:rPr>
-              <w:t>inverse_dynamics_shape_tracking</w:t>
-            </w:r>
-            <w:proofErr w:type="spellEnd"/>
+            <w:r>
+              <w:rPr>
+                <w:rFonts w:ascii="Consolas" w:hAnsi="Consolas" w:cs="Consolas"/>
+                <w:b w:val="0"/>
+                <w:bCs w:val="0"/>
+                <w:spacing w:val="-2"/>
+              </w:rPr>
+              <w:t>joint_energy_absorption_goal</w:t>
+            </w:r>
           </w:p>
         </w:tc>
         <w:tc>
@@ -3374,58 +3335,57 @@
                 <w:bCs w:val="0"/>
                 <w:spacing w:val="-2"/>
               </w:rPr>
-              <w:t>load</w:t>
-            </w:r>
-          </w:p>
-        </w:tc>
-        <w:tc>
-          <w:tcPr>
-            <w:tcW w:w="1440" w:type="dxa"/>
-          </w:tcPr>
-          <w:p>
-            <w:pPr>
-              <w:pStyle w:val="Heading1"/>
-              <w:spacing w:before="69"/>
-              <w:ind w:left="0" w:right="0"/>
-              <w:rPr>
-                <w:b w:val="0"/>
-                <w:bCs w:val="0"/>
-                <w:spacing w:val="-2"/>
-              </w:rPr>
-            </w:pPr>
-          </w:p>
-        </w:tc>
-        <w:tc>
-          <w:tcPr>
-            <w:tcW w:w="1440" w:type="dxa"/>
-          </w:tcPr>
-          <w:p>
-            <w:pPr>
-              <w:pStyle w:val="Heading1"/>
-              <w:spacing w:before="69"/>
-              <w:ind w:left="0" w:right="0"/>
-              <w:rPr>
-                <w:b w:val="0"/>
-                <w:bCs w:val="0"/>
-                <w:spacing w:val="-2"/>
-              </w:rPr>
-            </w:pPr>
-          </w:p>
-        </w:tc>
-        <w:tc>
-          <w:tcPr>
-            <w:tcW w:w="1440" w:type="dxa"/>
-          </w:tcPr>
-          <w:p>
-            <w:pPr>
-              <w:pStyle w:val="Heading1"/>
-              <w:spacing w:before="69"/>
-              <w:ind w:left="0" w:right="0"/>
-              <w:rPr>
-                <w:rFonts w:ascii="Wingdings" w:hAnsi="Wingdings"/>
-                <w:b w:val="0"/>
-                <w:bCs w:val="0"/>
-                <w:spacing w:val="-10"/>
+              <w:t>coordinate</w:t>
+            </w:r>
+          </w:p>
+        </w:tc>
+        <w:tc>
+          <w:tcPr>
+            <w:tcW w:w="1440" w:type="dxa"/>
+          </w:tcPr>
+          <w:p>
+            <w:pPr>
+              <w:pStyle w:val="Heading1"/>
+              <w:spacing w:before="69"/>
+              <w:ind w:left="0" w:right="0"/>
+              <w:rPr>
+                <w:b w:val="0"/>
+                <w:bCs w:val="0"/>
+                <w:spacing w:val="-2"/>
+              </w:rPr>
+            </w:pPr>
+          </w:p>
+        </w:tc>
+        <w:tc>
+          <w:tcPr>
+            <w:tcW w:w="1440" w:type="dxa"/>
+          </w:tcPr>
+          <w:p>
+            <w:pPr>
+              <w:pStyle w:val="Heading1"/>
+              <w:spacing w:before="69"/>
+              <w:ind w:left="0" w:right="0"/>
+              <w:rPr>
+                <w:b w:val="0"/>
+                <w:bCs w:val="0"/>
+                <w:spacing w:val="-2"/>
+              </w:rPr>
+            </w:pPr>
+          </w:p>
+        </w:tc>
+        <w:tc>
+          <w:tcPr>
+            <w:tcW w:w="1440" w:type="dxa"/>
+          </w:tcPr>
+          <w:p>
+            <w:pPr>
+              <w:pStyle w:val="Heading1"/>
+              <w:spacing w:before="69"/>
+              <w:ind w:left="0" w:right="0"/>
+              <w:rPr>
+                <w:b w:val="0"/>
+                <w:bCs w:val="0"/>
+                <w:spacing w:val="-2"/>
               </w:rPr>
             </w:pPr>
             <w:r>
@@ -3458,17 +3418,15 @@
                 <w:spacing w:val="-2"/>
               </w:rPr>
             </w:pPr>
-            <w:proofErr w:type="spellStart"/>
-            <w:r>
-              <w:rPr>
-                <w:rFonts w:ascii="Consolas" w:hAnsi="Consolas" w:cs="Consolas"/>
-                <w:b w:val="0"/>
-                <w:bCs w:val="0"/>
-                <w:spacing w:val="-2"/>
-              </w:rPr>
-              <w:t>angular_momentum_minimization</w:t>
-            </w:r>
-            <w:proofErr w:type="spellEnd"/>
+            <w:r>
+              <w:rPr>
+                <w:rFonts w:ascii="Consolas" w:hAnsi="Consolas" w:cs="Consolas"/>
+                <w:b w:val="0"/>
+                <w:bCs w:val="0"/>
+                <w:spacing w:val="-2"/>
+              </w:rPr>
+              <w:t>inverse_dynamics_shape_tracking</w:t>
+            </w:r>
           </w:p>
         </w:tc>
         <w:tc>
@@ -3491,59 +3449,60 @@
               <w:rPr>
                 <w:b w:val="0"/>
                 <w:bCs w:val="0"/>
-                <w:spacing w:val="-4"/>
-              </w:rPr>
-              <w:t>none</w:t>
-            </w:r>
-          </w:p>
-        </w:tc>
-        <w:tc>
-          <w:tcPr>
-            <w:tcW w:w="1440" w:type="dxa"/>
-          </w:tcPr>
-          <w:p>
-            <w:pPr>
-              <w:pStyle w:val="Heading1"/>
-              <w:spacing w:before="69"/>
-              <w:ind w:left="0" w:right="0"/>
-              <w:rPr>
-                <w:b w:val="0"/>
-                <w:bCs w:val="0"/>
-                <w:spacing w:val="-2"/>
-              </w:rPr>
-            </w:pPr>
-          </w:p>
-        </w:tc>
-        <w:tc>
-          <w:tcPr>
-            <w:tcW w:w="1440" w:type="dxa"/>
-          </w:tcPr>
-          <w:p>
-            <w:pPr>
-              <w:pStyle w:val="Heading1"/>
-              <w:spacing w:before="69"/>
-              <w:ind w:left="0" w:right="0"/>
-              <w:rPr>
-                <w:b w:val="0"/>
-                <w:bCs w:val="0"/>
-                <w:spacing w:val="-2"/>
-              </w:rPr>
-            </w:pPr>
-          </w:p>
-        </w:tc>
-        <w:tc>
-          <w:tcPr>
-            <w:tcW w:w="1440" w:type="dxa"/>
-          </w:tcPr>
-          <w:p>
-            <w:pPr>
-              <w:pStyle w:val="Heading1"/>
-              <w:spacing w:before="69"/>
-              <w:ind w:left="0" w:right="0"/>
-              <w:rPr>
-                <w:b w:val="0"/>
-                <w:bCs w:val="0"/>
-                <w:spacing w:val="-2"/>
+                <w:spacing w:val="-2"/>
+              </w:rPr>
+              <w:t>load</w:t>
+            </w:r>
+          </w:p>
+        </w:tc>
+        <w:tc>
+          <w:tcPr>
+            <w:tcW w:w="1440" w:type="dxa"/>
+          </w:tcPr>
+          <w:p>
+            <w:pPr>
+              <w:pStyle w:val="Heading1"/>
+              <w:spacing w:before="69"/>
+              <w:ind w:left="0" w:right="0"/>
+              <w:rPr>
+                <w:b w:val="0"/>
+                <w:bCs w:val="0"/>
+                <w:spacing w:val="-2"/>
+              </w:rPr>
+            </w:pPr>
+          </w:p>
+        </w:tc>
+        <w:tc>
+          <w:tcPr>
+            <w:tcW w:w="1440" w:type="dxa"/>
+          </w:tcPr>
+          <w:p>
+            <w:pPr>
+              <w:pStyle w:val="Heading1"/>
+              <w:spacing w:before="69"/>
+              <w:ind w:left="0" w:right="0"/>
+              <w:rPr>
+                <w:b w:val="0"/>
+                <w:bCs w:val="0"/>
+                <w:spacing w:val="-2"/>
+              </w:rPr>
+            </w:pPr>
+          </w:p>
+        </w:tc>
+        <w:tc>
+          <w:tcPr>
+            <w:tcW w:w="1440" w:type="dxa"/>
+          </w:tcPr>
+          <w:p>
+            <w:pPr>
+              <w:pStyle w:val="Heading1"/>
+              <w:spacing w:before="69"/>
+              <w:ind w:left="0" w:right="0"/>
+              <w:rPr>
+                <w:rFonts w:ascii="Wingdings" w:hAnsi="Wingdings"/>
+                <w:b w:val="0"/>
+                <w:bCs w:val="0"/>
+                <w:spacing w:val="-10"/>
               </w:rPr>
             </w:pPr>
             <w:r>
@@ -3576,17 +3535,15 @@
                 <w:spacing w:val="-2"/>
               </w:rPr>
             </w:pPr>
-            <w:proofErr w:type="spellStart"/>
-            <w:r>
-              <w:rPr>
-                <w:rFonts w:ascii="Consolas" w:hAnsi="Consolas" w:cs="Consolas"/>
-                <w:b w:val="0"/>
-                <w:bCs w:val="0"/>
-                <w:spacing w:val="-2"/>
-              </w:rPr>
-              <w:t>relative_walking_speed_goal</w:t>
-            </w:r>
-            <w:proofErr w:type="spellEnd"/>
+            <w:r>
+              <w:rPr>
+                <w:rFonts w:ascii="Consolas" w:hAnsi="Consolas" w:cs="Consolas"/>
+                <w:b w:val="0"/>
+                <w:bCs w:val="0"/>
+                <w:spacing w:val="-2"/>
+              </w:rPr>
+              <w:t>angular_momentum_minimization</w:t>
+            </w:r>
           </w:p>
         </w:tc>
         <w:tc>
@@ -3694,17 +3651,15 @@
                 <w:spacing w:val="-2"/>
               </w:rPr>
             </w:pPr>
-            <w:proofErr w:type="spellStart"/>
-            <w:r>
-              <w:rPr>
-                <w:rFonts w:ascii="Consolas" w:hAnsi="Consolas" w:cs="Consolas"/>
-                <w:b w:val="0"/>
-                <w:bCs w:val="0"/>
-                <w:spacing w:val="-2"/>
-              </w:rPr>
-              <w:t>absolute_metabolic_cost_per_time</w:t>
-            </w:r>
-            <w:proofErr w:type="spellEnd"/>
+            <w:r>
+              <w:rPr>
+                <w:rFonts w:ascii="Consolas" w:hAnsi="Consolas" w:cs="Consolas"/>
+                <w:b w:val="0"/>
+                <w:bCs w:val="0"/>
+                <w:spacing w:val="-2"/>
+              </w:rPr>
+              <w:t>relative_walking_speed_goal</w:t>
+            </w:r>
           </w:p>
         </w:tc>
         <w:tc>
@@ -3720,15 +3675,15 @@
               <w:rPr>
                 <w:b w:val="0"/>
                 <w:bCs w:val="0"/>
+                <w:spacing w:val="-2"/>
+              </w:rPr>
+            </w:pPr>
+            <w:r>
+              <w:rPr>
+                <w:b w:val="0"/>
+                <w:bCs w:val="0"/>
                 <w:spacing w:val="-4"/>
               </w:rPr>
-            </w:pPr>
-            <w:r>
-              <w:rPr>
-                <w:b w:val="0"/>
-                <w:bCs w:val="0"/>
-                <w:spacing w:val="-4"/>
-              </w:rPr>
               <w:t>none</w:t>
             </w:r>
           </w:p>
@@ -3777,10 +3732,9 @@
               <w:spacing w:before="69"/>
               <w:ind w:left="0" w:right="0"/>
               <w:rPr>
-                <w:rFonts w:ascii="Wingdings" w:hAnsi="Wingdings"/>
-                <w:b w:val="0"/>
-                <w:bCs w:val="0"/>
-                <w:spacing w:val="-10"/>
+                <w:b w:val="0"/>
+                <w:bCs w:val="0"/>
+                <w:spacing w:val="-2"/>
               </w:rPr>
             </w:pPr>
             <w:r>
@@ -3813,17 +3767,15 @@
                 <w:spacing w:val="-2"/>
               </w:rPr>
             </w:pPr>
-            <w:proofErr w:type="spellStart"/>
-            <w:r>
-              <w:rPr>
-                <w:rFonts w:ascii="Consolas" w:hAnsi="Consolas" w:cs="Consolas"/>
-                <w:b w:val="0"/>
-                <w:bCs w:val="0"/>
-                <w:spacing w:val="-2"/>
-              </w:rPr>
-              <w:t>absolute_metabolic_cost_per_distance</w:t>
-            </w:r>
-            <w:proofErr w:type="spellEnd"/>
+            <w:r>
+              <w:rPr>
+                <w:rFonts w:ascii="Consolas" w:hAnsi="Consolas" w:cs="Consolas"/>
+                <w:b w:val="0"/>
+                <w:bCs w:val="0"/>
+                <w:spacing w:val="-2"/>
+              </w:rPr>
+              <w:t>absolute_metabolic_cost_per_time</w:t>
+            </w:r>
           </w:p>
         </w:tc>
         <w:tc>
@@ -3932,17 +3884,15 @@
                 <w:spacing w:val="-2"/>
               </w:rPr>
             </w:pPr>
-            <w:proofErr w:type="spellStart"/>
-            <w:r>
-              <w:rPr>
-                <w:rFonts w:ascii="Consolas" w:hAnsi="Consolas" w:cs="Consolas"/>
-                <w:b w:val="0"/>
-                <w:bCs w:val="0"/>
-                <w:spacing w:val="-2"/>
-              </w:rPr>
-              <w:t>relative_metabolic_cost_per_time</w:t>
-            </w:r>
-            <w:proofErr w:type="spellEnd"/>
+            <w:r>
+              <w:rPr>
+                <w:rFonts w:ascii="Consolas" w:hAnsi="Consolas" w:cs="Consolas"/>
+                <w:b w:val="0"/>
+                <w:bCs w:val="0"/>
+                <w:spacing w:val="-2"/>
+              </w:rPr>
+              <w:t>absolute_metabolic_cost_per_distance</w:t>
+            </w:r>
           </w:p>
         </w:tc>
         <w:tc>
@@ -3958,15 +3908,15 @@
               <w:rPr>
                 <w:b w:val="0"/>
                 <w:bCs w:val="0"/>
-                <w:spacing w:val="-2"/>
-              </w:rPr>
-            </w:pPr>
-            <w:r>
-              <w:rPr>
-                <w:b w:val="0"/>
-                <w:bCs w:val="0"/>
                 <w:spacing w:val="-4"/>
               </w:rPr>
+            </w:pPr>
+            <w:r>
+              <w:rPr>
+                <w:b w:val="0"/>
+                <w:bCs w:val="0"/>
+                <w:spacing w:val="-4"/>
+              </w:rPr>
               <w:t>none</w:t>
             </w:r>
           </w:p>
@@ -4015,9 +3965,10 @@
               <w:spacing w:before="69"/>
               <w:ind w:left="0" w:right="0"/>
               <w:rPr>
-                <w:b w:val="0"/>
-                <w:bCs w:val="0"/>
-                <w:spacing w:val="-2"/>
+                <w:rFonts w:ascii="Wingdings" w:hAnsi="Wingdings"/>
+                <w:b w:val="0"/>
+                <w:bCs w:val="0"/>
+                <w:spacing w:val="-10"/>
               </w:rPr>
             </w:pPr>
             <w:r>
@@ -4050,17 +4001,15 @@
                 <w:spacing w:val="-2"/>
               </w:rPr>
             </w:pPr>
-            <w:proofErr w:type="spellStart"/>
-            <w:r>
-              <w:rPr>
-                <w:rFonts w:ascii="Consolas" w:hAnsi="Consolas" w:cs="Consolas"/>
-                <w:b w:val="0"/>
-                <w:bCs w:val="0"/>
-                <w:spacing w:val="-2"/>
-              </w:rPr>
-              <w:t>relative_metabolic_cost_per_distance</w:t>
-            </w:r>
-            <w:proofErr w:type="spellEnd"/>
+            <w:r>
+              <w:rPr>
+                <w:rFonts w:ascii="Consolas" w:hAnsi="Consolas" w:cs="Consolas"/>
+                <w:b w:val="0"/>
+                <w:bCs w:val="0"/>
+                <w:spacing w:val="-2"/>
+              </w:rPr>
+              <w:t>relative_metabolic_cost_per_time</w:t>
+            </w:r>
           </w:p>
         </w:tc>
         <w:tc>
@@ -4168,17 +4117,15 @@
                 <w:spacing w:val="-2"/>
               </w:rPr>
             </w:pPr>
-            <w:proofErr w:type="spellStart"/>
-            <w:r>
-              <w:rPr>
-                <w:rFonts w:ascii="Consolas" w:hAnsi="Consolas" w:cs="Consolas"/>
-                <w:b w:val="0"/>
-                <w:bCs w:val="0"/>
-                <w:spacing w:val="-2"/>
-              </w:rPr>
-              <w:t>propulsive_impulse_goal</w:t>
-            </w:r>
-            <w:proofErr w:type="spellEnd"/>
+            <w:r>
+              <w:rPr>
+                <w:rFonts w:ascii="Consolas" w:hAnsi="Consolas" w:cs="Consolas"/>
+                <w:b w:val="0"/>
+                <w:bCs w:val="0"/>
+                <w:spacing w:val="-2"/>
+              </w:rPr>
+              <w:t>relative_metabolic_cost_per_distance</w:t>
+            </w:r>
           </w:p>
         </w:tc>
         <w:tc>
@@ -4197,16 +4144,14 @@
                 <w:spacing w:val="-2"/>
               </w:rPr>
             </w:pPr>
-            <w:proofErr w:type="spellStart"/>
-            <w:r>
-              <w:rPr>
-                <w:b w:val="0"/>
-                <w:bCs w:val="0"/>
-                <w:spacing w:val="-2"/>
-              </w:rPr>
-              <w:t>hindfoot_body</w:t>
-            </w:r>
-            <w:proofErr w:type="spellEnd"/>
+            <w:r>
+              <w:rPr>
+                <w:b w:val="0"/>
+                <w:bCs w:val="0"/>
+                <w:spacing w:val="-4"/>
+              </w:rPr>
+              <w:t>none</w:t>
+            </w:r>
           </w:p>
         </w:tc>
         <w:tc>
@@ -4288,17 +4233,15 @@
                 <w:spacing w:val="-2"/>
               </w:rPr>
             </w:pPr>
-            <w:proofErr w:type="spellStart"/>
-            <w:r>
-              <w:rPr>
-                <w:rFonts w:ascii="Consolas" w:hAnsi="Consolas" w:cs="Consolas"/>
-                <w:b w:val="0"/>
-                <w:bCs w:val="0"/>
-                <w:spacing w:val="-2"/>
-              </w:rPr>
-              <w:t>braking_impulse_goal</w:t>
-            </w:r>
-            <w:proofErr w:type="spellEnd"/>
+            <w:r>
+              <w:rPr>
+                <w:rFonts w:ascii="Consolas" w:hAnsi="Consolas" w:cs="Consolas"/>
+                <w:b w:val="0"/>
+                <w:bCs w:val="0"/>
+                <w:spacing w:val="-2"/>
+              </w:rPr>
+              <w:t>propulsive_impulse_goal</w:t>
+            </w:r>
           </w:p>
         </w:tc>
         <w:tc>
@@ -4406,7 +4349,122 @@
                 <w:spacing w:val="-2"/>
               </w:rPr>
             </w:pPr>
-            <w:proofErr w:type="spellStart"/>
+            <w:r>
+              <w:rPr>
+                <w:rFonts w:ascii="Consolas" w:hAnsi="Consolas" w:cs="Consolas"/>
+                <w:b w:val="0"/>
+                <w:bCs w:val="0"/>
+                <w:spacing w:val="-2"/>
+              </w:rPr>
+              <w:t>braking_impulse_goal</w:t>
+            </w:r>
+          </w:p>
+        </w:tc>
+        <w:tc>
+          <w:tcPr>
+            <w:tcW w:w="1448" w:type="dxa"/>
+          </w:tcPr>
+          <w:p>
+            <w:pPr>
+              <w:pStyle w:val="Heading1"/>
+              <w:spacing w:before="69"/>
+              <w:ind w:left="0" w:right="0"/>
+              <w:jc w:val="left"/>
+              <w:rPr>
+                <w:b w:val="0"/>
+                <w:bCs w:val="0"/>
+                <w:spacing w:val="-2"/>
+              </w:rPr>
+            </w:pPr>
+            <w:r>
+              <w:rPr>
+                <w:b w:val="0"/>
+                <w:bCs w:val="0"/>
+                <w:spacing w:val="-2"/>
+              </w:rPr>
+              <w:t>hindfoot_body</w:t>
+            </w:r>
+          </w:p>
+        </w:tc>
+        <w:tc>
+          <w:tcPr>
+            <w:tcW w:w="1440" w:type="dxa"/>
+          </w:tcPr>
+          <w:p>
+            <w:pPr>
+              <w:pStyle w:val="Heading1"/>
+              <w:spacing w:before="69"/>
+              <w:ind w:left="0" w:right="0"/>
+              <w:rPr>
+                <w:b w:val="0"/>
+                <w:bCs w:val="0"/>
+                <w:spacing w:val="-2"/>
+              </w:rPr>
+            </w:pPr>
+          </w:p>
+        </w:tc>
+        <w:tc>
+          <w:tcPr>
+            <w:tcW w:w="1440" w:type="dxa"/>
+          </w:tcPr>
+          <w:p>
+            <w:pPr>
+              <w:pStyle w:val="Heading1"/>
+              <w:spacing w:before="69"/>
+              <w:ind w:left="0" w:right="0"/>
+              <w:rPr>
+                <w:b w:val="0"/>
+                <w:bCs w:val="0"/>
+                <w:spacing w:val="-2"/>
+              </w:rPr>
+            </w:pPr>
+          </w:p>
+        </w:tc>
+        <w:tc>
+          <w:tcPr>
+            <w:tcW w:w="1440" w:type="dxa"/>
+          </w:tcPr>
+          <w:p>
+            <w:pPr>
+              <w:pStyle w:val="Heading1"/>
+              <w:spacing w:before="69"/>
+              <w:ind w:left="0" w:right="0"/>
+              <w:rPr>
+                <w:b w:val="0"/>
+                <w:bCs w:val="0"/>
+                <w:spacing w:val="-2"/>
+              </w:rPr>
+            </w:pPr>
+            <w:r>
+              <w:rPr>
+                <w:rFonts w:ascii="Wingdings" w:hAnsi="Wingdings"/>
+                <w:b w:val="0"/>
+                <w:bCs w:val="0"/>
+                <w:spacing w:val="-10"/>
+              </w:rPr>
+              <w:t>ü</w:t>
+            </w:r>
+          </w:p>
+        </w:tc>
+      </w:tr>
+      <w:tr>
+        <w:tc>
+          <w:tcPr>
+            <w:tcW w:w="4008" w:type="dxa"/>
+          </w:tcPr>
+          <w:p>
+            <w:pPr>
+              <w:pStyle w:val="Heading1"/>
+              <w:spacing w:before="69"/>
+              <w:ind w:left="0" w:right="0"/>
+              <w:jc w:val="left"/>
+              <w:rPr>
+                <w:rFonts w:ascii="Consolas" w:hAnsi="Consolas" w:cs="Consolas"/>
+                <w:b w:val="0"/>
+                <w:bCs w:val="0"/>
+                <w:spacing w:val="-2"/>
+              </w:rPr>
+            </w:pPr>
             <w:r>
               <w:rPr>
                 <w:rFonts w:ascii="Consolas" w:hAnsi="Consolas" w:cs="Consolas"/>
@@ -4416,7 +4474,6 @@
               </w:rPr>
               <w:t>user_defined</w:t>
             </w:r>
-            <w:proofErr w:type="spellEnd"/>
           </w:p>
         </w:tc>
         <w:tc>

</xml_diff>